<commit_message>
Add project 2 and exercise 2 updates and lecture 9 slides
</commit_message>
<xml_diff>
--- a/handouts/Exercise 2a.docx
+++ b/handouts/Exercise 2a.docx
@@ -1,6 +1,6 @@
 
 <file path=word/document2.xml><?xml version="1.0" encoding="utf-8"?>
-<w:document xmlns:wpc="http://schemas.microsoft.com/office/word/2010/wordprocessingCanvas" xmlns:mc="http://schemas.openxmlformats.org/markup-compatibility/2006" xmlns:o="urn:schemas-microsoft-com:office:office" xmlns:r="http://schemas.openxmlformats.org/officeDocument/2006/relationships" xmlns:m="http://schemas.openxmlformats.org/officeDocument/2006/math" xmlns:v="urn:schemas-microsoft-com:vml" xmlns:wp14="http://schemas.microsoft.com/office/word/2010/wordprocessingDrawing" xmlns:wp="http://schemas.openxmlformats.org/drawingml/2006/wordprocessingDrawing" xmlns:w10="urn:schemas-microsoft-com:office:word" xmlns:w="http://schemas.openxmlformats.org/wordprocessingml/2006/main" xmlns:w14="http://schemas.microsoft.com/office/word/2010/wordml" xmlns:w15="http://schemas.microsoft.com/office/word/2012/wordml" xmlns:wpg="http://schemas.microsoft.com/office/word/2010/wordprocessingGroup" xmlns:wpi="http://schemas.microsoft.com/office/word/2010/wordprocessingInk" xmlns:wne="http://schemas.microsoft.com/office/word/2006/wordml" xmlns:wps="http://schemas.microsoft.com/office/word/2010/wordprocessingShape" mc:Ignorable="w14 w15 wp14">
+<w:document xmlns:wpc="http://schemas.microsoft.com/office/word/2010/wordprocessingCanvas" xmlns:mc="http://schemas.openxmlformats.org/markup-compatibility/2006" xmlns:o="urn:schemas-microsoft-com:office:office" xmlns:r="http://schemas.openxmlformats.org/officeDocument/2006/relationships" xmlns:m="http://schemas.openxmlformats.org/officeDocument/2006/math" xmlns:v="urn:schemas-microsoft-com:vml" xmlns:wp14="http://schemas.microsoft.com/office/word/2010/wordprocessingDrawing" xmlns:wp="http://schemas.openxmlformats.org/drawingml/2006/wordprocessingDrawing" xmlns:w10="urn:schemas-microsoft-com:office:word" xmlns:w="http://schemas.openxmlformats.org/wordprocessingml/2006/main" xmlns:w14="http://schemas.microsoft.com/office/word/2010/wordml" xmlns:w15="http://schemas.microsoft.com/office/word/2012/wordml" xmlns:wpg="http://schemas.microsoft.com/office/word/2010/wordprocessingGroup" xmlns:wpi="http://schemas.microsoft.com/office/word/2010/wordprocessingInk" xmlns:wne="http://schemas.microsoft.com/office/word/2006/wordml" xmlns:wps="http://schemas.microsoft.com/office/word/2010/wordprocessingShape" xmlns:a="http://schemas.openxmlformats.org/drawingml/2006/main" xmlns:pic="http://schemas.openxmlformats.org/drawingml/2006/picture" xmlns:a14="http://schemas.microsoft.com/office/drawing/2010/main" mc:Ignorable="w14 w15 wp14">
   <w:body>
     <w:p xmlns:wp14="http://schemas.microsoft.com/office/word/2010/wordml" wp14:textId="2C465A97">
       <w:pPr>
@@ -218,6 +218,43 @@
     </w:p>
     <w:p>
       <w:pPr>
+        <w:pStyle w:val="ListParagraph"/>
+        <w:numPr>
+          <w:ilvl w:val="0"/>
+          <w:numId w:val="1"/>
+        </w:numPr>
+        <w:rPr>
+          <w:i w:val="0"/>
+          <w:iCs w:val="0"/>
+          <w:sz w:val="22"/>
+          <w:szCs w:val="22"/>
+        </w:rPr>
+      </w:pPr>
+      <w:r>
+        <w:rPr>
+          <w:b w:val="1"/>
+          <w:bCs w:val="1"/>
+          <w:i w:val="0"/>
+          <w:iCs w:val="0"/>
+          <w:sz w:val="22"/>
+          <w:szCs w:val="22"/>
+        </w:rPr>
+        <w:t xml:space="preserve">Not </w:t>
+      </w:r>
+      <w:r>
+        <w:rPr>
+          <w:b w:val="0"/>
+          <w:bCs w:val="0"/>
+          <w:i w:val="0"/>
+          <w:iCs w:val="0"/>
+          <w:sz w:val="22"/>
+          <w:szCs w:val="22"/>
+        </w:rPr>
+        <w:t>need to construct any software or perform a significant amount of design work</w:t>
+      </w:r>
+    </w:p>
+    <w:p>
+      <w:pPr>
         <w:pStyle w:val="Heading1"/>
         <w:rPr>
           <w:rFonts w:ascii="Calibri Light" w:hAnsi="Calibri Light" w:eastAsia="" w:cs=""/>
@@ -318,7 +355,27 @@
       <w:proofErr w:type="spellEnd"/>
       <w:r>
         <w:rPr/>
-        <w:t xml:space="preserve"> species they have already caught. More advanced players seeking to train their Pokemon to battle other players’ need even more detailed information about the Pokemon’s characteristics and suitability for battle. When developing a battle strategy, trainers may need to compare two different </w:t>
+        <w:t xml:space="preserve"> they have already caught. More advanced players seeking to train their </w:t>
+      </w:r>
+      <w:proofErr w:type="spellStart"/>
+      <w:r>
+        <w:rPr/>
+        <w:t>Pokemon</w:t>
+      </w:r>
+      <w:proofErr w:type="spellEnd"/>
+      <w:r>
+        <w:rPr/>
+        <w:t xml:space="preserve"> to battle other players’ need even more detailed information about the </w:t>
+      </w:r>
+      <w:proofErr w:type="spellStart"/>
+      <w:r>
+        <w:rPr/>
+        <w:t>Pokemon’s</w:t>
+      </w:r>
+      <w:proofErr w:type="spellEnd"/>
+      <w:r>
+        <w:rPr/>
+        <w:t xml:space="preserve"> characteristics and suitability for battle. When developing a battle strategy, trainers may need to compare two different </w:t>
       </w:r>
       <w:proofErr w:type="spellStart"/>
       <w:r>
@@ -825,7 +882,7 @@
       <w:proofErr w:type="spellEnd"/>
       <w:r>
         <w:rPr/>
-        <w:t xml:space="preserve"> trainer, I want to compare the combat characteristics of two species.</w:t>
+        <w:t xml:space="preserve"> trainer, I want to view the combat characteristics of a species.</w:t>
       </w:r>
     </w:p>
     <w:p>
@@ -890,7 +947,7 @@
       <w:proofErr w:type="spellEnd"/>
       <w:r>
         <w:rPr/>
-        <w:t xml:space="preserve"> species and info in a particular game.</w:t>
+        <w:t xml:space="preserve"> species and info for a particular game.</w:t>
       </w:r>
     </w:p>
     <w:p>
@@ -958,15 +1015,13 @@
         <w:rPr/>
         <w:t xml:space="preserve"> </w:t>
       </w:r>
-      <w:proofErr w:type="spellStart"/>
       <w:r>
         <w:rPr/>
         <w:t>completionist</w:t>
       </w:r>
-      <w:proofErr w:type="spellEnd"/>
-      <w:r>
-        <w:rPr/>
-        <w:t>, I want the ability to mark a species as one that I’ve previously caught, view a list of ones I’ve caught, and unmark any that were incorrectly marked.</w:t>
+      <w:r>
+        <w:rPr/>
+        <w:t>, I want the ability to mark specimens I’ve previously caught, view a list of ones I’ve caught, and remove any that I no longer have or were incorrectly marked.</w:t>
       </w:r>
     </w:p>
     <w:p>
@@ -1058,74 +1113,116 @@
         <w:jc w:val="left"/>
         <w:rPr>
           <w:rFonts w:ascii="Calibri" w:hAnsi="Calibri" w:eastAsia="Calibri" w:cs="Calibri"/>
-          <w:b w:val="0"/>
-          <w:bCs w:val="0"/>
-          <w:i w:val="0"/>
-          <w:iCs w:val="0"/>
-          <w:caps w:val="0"/>
-          <w:smallCaps w:val="0"/>
-          <w:noProof w:val="0"/>
-          <w:color w:val="000000" w:themeColor="text1" w:themeTint="FF" w:themeShade="FF"/>
-          <w:sz w:val="22"/>
-          <w:szCs w:val="22"/>
-          <w:lang w:val="en-US"/>
-        </w:rPr>
-      </w:pPr>
-      <w:r>
-        <w:rPr>
-          <w:rFonts w:ascii="Calibri" w:hAnsi="Calibri" w:eastAsia="Calibri" w:cs="Calibri"/>
-          <w:b w:val="0"/>
-          <w:bCs w:val="0"/>
-          <w:i w:val="0"/>
-          <w:iCs w:val="0"/>
-          <w:caps w:val="0"/>
-          <w:smallCaps w:val="0"/>
-          <w:noProof w:val="0"/>
-          <w:color w:val="000000" w:themeColor="text1" w:themeTint="FF" w:themeShade="FF"/>
-          <w:sz w:val="22"/>
-          <w:szCs w:val="22"/>
-          <w:lang w:val="en-US"/>
-        </w:rPr>
-        <w:t>The following state diagram captures the intended set of states and transitions for the requirements of the software to be constructed.</w:t>
-      </w:r>
-    </w:p>
-    <w:p>
-      <w:pPr>
+          <w:noProof w:val="0"/>
+          <w:sz w:val="22"/>
+          <w:szCs w:val="22"/>
+          <w:lang w:val="en-US"/>
+        </w:rPr>
+      </w:pPr>
+      <w:r>
+        <w:rPr>
+          <w:rFonts w:ascii="Calibri" w:hAnsi="Calibri" w:eastAsia="Calibri" w:cs="Calibri"/>
+          <w:b w:val="0"/>
+          <w:bCs w:val="0"/>
+          <w:i w:val="0"/>
+          <w:iCs w:val="0"/>
+          <w:caps w:val="0"/>
+          <w:smallCaps w:val="0"/>
+          <w:noProof w:val="0"/>
+          <w:color w:val="000000" w:themeColor="text1" w:themeTint="FF" w:themeShade="FF"/>
+          <w:sz w:val="22"/>
+          <w:szCs w:val="22"/>
+          <w:lang w:val="en-US"/>
+        </w:rPr>
+        <w:t xml:space="preserve">The following diagram captures the intended set of states and transitions for one possible software product meeting the requirements given, including states representing the main menu and search feature, and pages for application start, user login, data source configuration, and “My </w:t>
+      </w:r>
+      <w:proofErr w:type="spellStart"/>
+      <w:r>
+        <w:rPr>
+          <w:rFonts w:ascii="Calibri" w:hAnsi="Calibri" w:eastAsia="Calibri" w:cs="Calibri"/>
+          <w:b w:val="0"/>
+          <w:bCs w:val="0"/>
+          <w:i w:val="0"/>
+          <w:iCs w:val="0"/>
+          <w:caps w:val="0"/>
+          <w:smallCaps w:val="0"/>
+          <w:noProof w:val="0"/>
+          <w:color w:val="000000" w:themeColor="text1" w:themeTint="FF" w:themeShade="FF"/>
+          <w:sz w:val="22"/>
+          <w:szCs w:val="22"/>
+          <w:lang w:val="en-US"/>
+        </w:rPr>
+        <w:t>Pokemon</w:t>
+      </w:r>
+      <w:proofErr w:type="spellEnd"/>
+      <w:r>
+        <w:rPr>
+          <w:rFonts w:ascii="Calibri" w:hAnsi="Calibri" w:eastAsia="Calibri" w:cs="Calibri"/>
+          <w:b w:val="0"/>
+          <w:bCs w:val="0"/>
+          <w:i w:val="0"/>
+          <w:iCs w:val="0"/>
+          <w:caps w:val="0"/>
+          <w:smallCaps w:val="0"/>
+          <w:noProof w:val="0"/>
+          <w:color w:val="000000" w:themeColor="text1" w:themeTint="FF" w:themeShade="FF"/>
+          <w:sz w:val="22"/>
+          <w:szCs w:val="22"/>
+          <w:lang w:val="en-US"/>
+        </w:rPr>
+        <w:t>”, with supporting intermediate states and state transition logic.</w:t>
+      </w:r>
+    </w:p>
+    <w:p>
+      <w:pPr>
+        <w:pStyle w:val="Normal"/>
         <w:bidi w:val="0"/>
         <w:spacing w:before="0" w:beforeAutospacing="off" w:after="160" w:afterAutospacing="off" w:line="259" w:lineRule="auto"/>
         <w:ind w:left="0" w:right="0"/>
         <w:jc w:val="left"/>
-        <w:rPr>
-          <w:rFonts w:ascii="Calibri" w:hAnsi="Calibri" w:eastAsia="Calibri" w:cs="Calibri"/>
-          <w:b w:val="0"/>
-          <w:bCs w:val="0"/>
-          <w:i w:val="0"/>
-          <w:iCs w:val="0"/>
-          <w:caps w:val="0"/>
-          <w:smallCaps w:val="0"/>
-          <w:noProof w:val="0"/>
-          <w:color w:val="000000" w:themeColor="text1" w:themeTint="FF" w:themeShade="FF"/>
-          <w:sz w:val="22"/>
-          <w:szCs w:val="22"/>
-          <w:lang w:val="en-US"/>
-        </w:rPr>
-      </w:pPr>
-      <w:r>
-        <w:rPr>
-          <w:rFonts w:ascii="Calibri" w:hAnsi="Calibri" w:eastAsia="Calibri" w:cs="Calibri"/>
-          <w:b w:val="0"/>
-          <w:bCs w:val="0"/>
-          <w:i w:val="0"/>
-          <w:iCs w:val="0"/>
-          <w:caps w:val="0"/>
-          <w:smallCaps w:val="0"/>
-          <w:noProof w:val="0"/>
-          <w:color w:val="000000" w:themeColor="text1" w:themeTint="FF" w:themeShade="FF"/>
-          <w:sz w:val="22"/>
-          <w:szCs w:val="22"/>
-          <w:lang w:val="en-US"/>
-        </w:rPr>
-        <w:t>&lt;Behavioral model placeholder TODO&gt;</w:t>
+      </w:pPr>
+      <w:r>
+        <w:drawing>
+          <wp:inline wp14:editId="2DBE62AD" wp14:anchorId="785D2EAE">
+            <wp:extent cx="6096000" cy="3543300"/>
+            <wp:effectExtent l="0" t="0" r="0" b="0"/>
+            <wp:docPr id="457701480" name="" title=""/>
+            <wp:cNvGraphicFramePr>
+              <a:graphicFrameLocks noChangeAspect="1"/>
+            </wp:cNvGraphicFramePr>
+            <a:graphic>
+              <a:graphicData uri="http://schemas.openxmlformats.org/drawingml/2006/picture">
+                <pic:pic>
+                  <pic:nvPicPr>
+                    <pic:cNvPr id="0" name=""/>
+                    <pic:cNvPicPr/>
+                  </pic:nvPicPr>
+                  <pic:blipFill>
+                    <a:blip r:embed="R6da5475ff32c498e">
+                      <a:extLst>
+                        <a:ext xmlns:a="http://schemas.openxmlformats.org/drawingml/2006/main" uri="{28A0092B-C50C-407E-A947-70E740481C1C}">
+                          <a14:useLocalDpi val="0"/>
+                        </a:ext>
+                      </a:extLst>
+                    </a:blip>
+                    <a:stretch>
+                      <a:fillRect/>
+                    </a:stretch>
+                  </pic:blipFill>
+                  <pic:spPr>
+                    <a:xfrm>
+                      <a:off x="0" y="0"/>
+                      <a:ext cx="6096000" cy="3543300"/>
+                    </a:xfrm>
+                    <a:prstGeom prst="rect">
+                      <a:avLst/>
+                    </a:prstGeom>
+                  </pic:spPr>
+                </pic:pic>
+              </a:graphicData>
+            </a:graphic>
+          </wp:inline>
+        </w:drawing>
       </w:r>
     </w:p>
     <w:p>
@@ -1356,7 +1453,43 @@
           <w:szCs w:val="22"/>
           <w:lang w:val="en-US"/>
         </w:rPr>
-        <w:t>List the objects that should be modeled for this product. Develop* a class model for them.</w:t>
+        <w:t>Develop* a scenario model (</w:t>
+      </w:r>
+      <w:proofErr w:type="spellStart"/>
+      <w:r>
+        <w:rPr>
+          <w:rFonts w:ascii="Calibri" w:hAnsi="Calibri" w:eastAsia="Calibri" w:cs="Calibri"/>
+          <w:b w:val="0"/>
+          <w:bCs w:val="0"/>
+          <w:i w:val="0"/>
+          <w:iCs w:val="0"/>
+          <w:caps w:val="0"/>
+          <w:smallCaps w:val="0"/>
+          <w:noProof w:val="0"/>
+          <w:color w:val="000000" w:themeColor="text1" w:themeTint="FF" w:themeShade="FF"/>
+          <w:sz w:val="22"/>
+          <w:szCs w:val="22"/>
+          <w:lang w:val="en-US"/>
+        </w:rPr>
+        <w:t>swimlane</w:t>
+      </w:r>
+      <w:proofErr w:type="spellEnd"/>
+      <w:r>
+        <w:rPr>
+          <w:rFonts w:ascii="Calibri" w:hAnsi="Calibri" w:eastAsia="Calibri" w:cs="Calibri"/>
+          <w:b w:val="0"/>
+          <w:bCs w:val="0"/>
+          <w:i w:val="0"/>
+          <w:iCs w:val="0"/>
+          <w:caps w:val="0"/>
+          <w:smallCaps w:val="0"/>
+          <w:noProof w:val="0"/>
+          <w:color w:val="000000" w:themeColor="text1" w:themeTint="FF" w:themeShade="FF"/>
+          <w:sz w:val="22"/>
+          <w:szCs w:val="22"/>
+          <w:lang w:val="en-US"/>
+        </w:rPr>
+        <w:t xml:space="preserve"> diagram) that captures the highest-priority requirement. Actors may include User, User Interface, Application, and Data Source. </w:t>
       </w:r>
     </w:p>
     <w:p>
@@ -1368,36 +1501,105 @@
         </w:numPr>
         <w:spacing w:after="160" w:line="259" w:lineRule="auto"/>
         <w:rPr>
-          <w:rFonts w:ascii="Calibri" w:hAnsi="Calibri" w:eastAsia="Calibri" w:cs="Calibri" w:asciiTheme="minorAscii" w:hAnsiTheme="minorAscii" w:eastAsiaTheme="minorAscii" w:cstheme="minorAscii"/>
-          <w:b w:val="0"/>
-          <w:bCs w:val="0"/>
-          <w:i w:val="0"/>
-          <w:iCs w:val="0"/>
-          <w:caps w:val="0"/>
-          <w:smallCaps w:val="0"/>
-          <w:noProof w:val="0"/>
-          <w:color w:val="000000" w:themeColor="text1" w:themeTint="FF" w:themeShade="FF"/>
-          <w:sz w:val="22"/>
-          <w:szCs w:val="22"/>
-          <w:lang w:val="en-US"/>
-        </w:rPr>
-      </w:pPr>
-      <w:r>
-        <w:rPr>
-          <w:rFonts w:ascii="Calibri" w:hAnsi="Calibri" w:eastAsia="Calibri" w:cs="Calibri"/>
-          <w:b w:val="0"/>
-          <w:bCs w:val="0"/>
-          <w:i w:val="0"/>
-          <w:iCs w:val="0"/>
-          <w:caps w:val="0"/>
-          <w:smallCaps w:val="0"/>
-          <w:noProof w:val="0"/>
-          <w:color w:val="000000" w:themeColor="text1" w:themeTint="FF" w:themeShade="FF"/>
-          <w:sz w:val="22"/>
-          <w:szCs w:val="22"/>
-          <w:lang w:val="en-US"/>
-        </w:rPr>
-        <w:t>Develop* a scenario model (swimlane diagram) that captures one requirement.</w:t>
+          <w:b w:val="0"/>
+          <w:bCs w:val="0"/>
+          <w:i w:val="0"/>
+          <w:iCs w:val="0"/>
+          <w:noProof w:val="0"/>
+          <w:color w:val="000000" w:themeColor="text1" w:themeTint="FF" w:themeShade="FF"/>
+          <w:sz w:val="22"/>
+          <w:szCs w:val="22"/>
+          <w:lang w:val="en-US"/>
+        </w:rPr>
+      </w:pPr>
+      <w:r>
+        <w:rPr>
+          <w:rFonts w:ascii="Calibri" w:hAnsi="Calibri" w:eastAsia="Calibri" w:cs="Calibri"/>
+          <w:b w:val="0"/>
+          <w:bCs w:val="0"/>
+          <w:i w:val="0"/>
+          <w:iCs w:val="0"/>
+          <w:caps w:val="0"/>
+          <w:smallCaps w:val="0"/>
+          <w:noProof w:val="0"/>
+          <w:color w:val="000000" w:themeColor="text1" w:themeTint="FF" w:themeShade="FF"/>
+          <w:sz w:val="22"/>
+          <w:szCs w:val="22"/>
+          <w:lang w:val="en-US"/>
+        </w:rPr>
+        <w:t xml:space="preserve">Break the </w:t>
+      </w:r>
+      <w:r>
+        <w:rPr>
+          <w:rFonts w:ascii="Calibri" w:hAnsi="Calibri" w:eastAsia="Calibri" w:cs="Calibri"/>
+          <w:b w:val="1"/>
+          <w:bCs w:val="1"/>
+          <w:i w:val="0"/>
+          <w:iCs w:val="0"/>
+          <w:caps w:val="0"/>
+          <w:smallCaps w:val="0"/>
+          <w:noProof w:val="0"/>
+          <w:color w:val="000000" w:themeColor="text1" w:themeTint="FF" w:themeShade="FF"/>
+          <w:sz w:val="22"/>
+          <w:szCs w:val="22"/>
+          <w:lang w:val="en-US"/>
+        </w:rPr>
+        <w:t xml:space="preserve">two </w:t>
+      </w:r>
+      <w:r>
+        <w:rPr>
+          <w:rFonts w:ascii="Calibri" w:hAnsi="Calibri" w:eastAsia="Calibri" w:cs="Calibri"/>
+          <w:b w:val="0"/>
+          <w:bCs w:val="0"/>
+          <w:i w:val="0"/>
+          <w:iCs w:val="0"/>
+          <w:caps w:val="0"/>
+          <w:smallCaps w:val="0"/>
+          <w:noProof w:val="0"/>
+          <w:color w:val="000000" w:themeColor="text1" w:themeTint="FF" w:themeShade="FF"/>
+          <w:sz w:val="22"/>
+          <w:szCs w:val="22"/>
+          <w:lang w:val="en-US"/>
+        </w:rPr>
+        <w:t>highest-priority requirements into a list of tasks that must be done to meet it. Estimate how many hours each task might take. The suggested method is for everyone to privately note their own estimate, then compare and take the median. This can be done with a deck of cards in a game of “</w:t>
+      </w:r>
+      <w:hyperlink r:id="R395e628ee9984b1d">
+        <w:r>
+          <w:rPr>
+            <w:rStyle w:val="Hyperlink"/>
+            <w:rFonts w:ascii="Calibri" w:hAnsi="Calibri" w:eastAsia="Calibri" w:cs="Calibri"/>
+            <w:b w:val="0"/>
+            <w:bCs w:val="0"/>
+            <w:i w:val="0"/>
+            <w:iCs w:val="0"/>
+            <w:caps w:val="0"/>
+            <w:smallCaps w:val="0"/>
+            <w:strike w:val="0"/>
+            <w:dstrike w:val="0"/>
+            <w:noProof w:val="0"/>
+            <w:sz w:val="22"/>
+            <w:szCs w:val="22"/>
+            <w:lang w:val="en-US"/>
+          </w:rPr>
+          <w:t>Planning Poker</w:t>
+        </w:r>
+      </w:hyperlink>
+      <w:r>
+        <w:rPr>
+          <w:rFonts w:ascii="Calibri" w:hAnsi="Calibri" w:eastAsia="Calibri" w:cs="Calibri"/>
+          <w:b w:val="0"/>
+          <w:bCs w:val="0"/>
+          <w:i w:val="0"/>
+          <w:iCs w:val="0"/>
+          <w:caps w:val="0"/>
+          <w:smallCaps w:val="0"/>
+          <w:noProof w:val="0"/>
+          <w:color w:val="000000" w:themeColor="text1" w:themeTint="FF" w:themeShade="FF"/>
+          <w:sz w:val="22"/>
+          <w:szCs w:val="22"/>
+          <w:lang w:val="en-US"/>
+        </w:rPr>
+        <w:t>”. If there is significant variation in estimates, discuss.</w:t>
       </w:r>
     </w:p>
     <w:p>
@@ -1409,36 +1611,35 @@
         </w:numPr>
         <w:spacing w:after="160" w:line="259" w:lineRule="auto"/>
         <w:rPr>
-          <w:rFonts w:ascii="Calibri" w:hAnsi="Calibri" w:eastAsia="Calibri" w:cs="Calibri" w:asciiTheme="minorAscii" w:hAnsiTheme="minorAscii" w:eastAsiaTheme="minorAscii" w:cstheme="minorAscii"/>
-          <w:b w:val="0"/>
-          <w:bCs w:val="0"/>
-          <w:i w:val="0"/>
-          <w:iCs w:val="0"/>
-          <w:caps w:val="0"/>
-          <w:smallCaps w:val="0"/>
-          <w:noProof w:val="0"/>
-          <w:color w:val="000000" w:themeColor="text1" w:themeTint="FF" w:themeShade="FF"/>
-          <w:sz w:val="22"/>
-          <w:szCs w:val="22"/>
-          <w:lang w:val="en-US"/>
-        </w:rPr>
-      </w:pPr>
-      <w:r>
-        <w:rPr>
-          <w:rFonts w:ascii="Calibri" w:hAnsi="Calibri" w:eastAsia="Calibri" w:cs="Calibri"/>
-          <w:b w:val="0"/>
-          <w:bCs w:val="0"/>
-          <w:i w:val="0"/>
-          <w:iCs w:val="0"/>
-          <w:caps w:val="0"/>
-          <w:smallCaps w:val="0"/>
-          <w:noProof w:val="0"/>
-          <w:color w:val="000000" w:themeColor="text1" w:themeTint="FF" w:themeShade="FF"/>
-          <w:sz w:val="22"/>
-          <w:szCs w:val="22"/>
-          <w:lang w:val="en-US"/>
-        </w:rPr>
-        <w:t>Develop* a behavioral model that captures the key states needed to describe the system at a high level. Show the transitions between the states and the actions or events that trigger them.</w:t>
+          <w:b w:val="0"/>
+          <w:bCs w:val="0"/>
+          <w:i w:val="0"/>
+          <w:iCs w:val="0"/>
+          <w:caps w:val="0"/>
+          <w:smallCaps w:val="0"/>
+          <w:noProof w:val="0"/>
+          <w:color w:val="000000" w:themeColor="text1" w:themeTint="FF" w:themeShade="FF"/>
+          <w:sz w:val="22"/>
+          <w:szCs w:val="22"/>
+          <w:lang w:val="en-US"/>
+        </w:rPr>
+      </w:pPr>
+      <w:r>
+        <w:rPr>
+          <w:rFonts w:ascii="Calibri" w:hAnsi="Calibri" w:eastAsia="Calibri" w:cs="Calibri"/>
+          <w:b w:val="0"/>
+          <w:bCs w:val="0"/>
+          <w:i w:val="0"/>
+          <w:iCs w:val="0"/>
+          <w:caps w:val="0"/>
+          <w:smallCaps w:val="0"/>
+          <w:noProof w:val="0"/>
+          <w:color w:val="000000" w:themeColor="text1" w:themeTint="FF" w:themeShade="FF"/>
+          <w:sz w:val="22"/>
+          <w:szCs w:val="22"/>
+          <w:lang w:val="en-US"/>
+        </w:rPr>
+        <w:t>List the objects that should be modeled for this product. Develop* a class model for them.</w:t>
       </w:r>
     </w:p>
     <w:p>
@@ -1450,36 +1651,52 @@
         </w:numPr>
         <w:spacing w:after="160" w:line="259" w:lineRule="auto"/>
         <w:rPr>
-          <w:rFonts w:ascii="Calibri" w:hAnsi="Calibri" w:eastAsia="Calibri" w:cs="Calibri" w:asciiTheme="minorAscii" w:hAnsiTheme="minorAscii" w:eastAsiaTheme="minorAscii" w:cstheme="minorAscii"/>
-          <w:b w:val="0"/>
-          <w:bCs w:val="0"/>
-          <w:i w:val="0"/>
-          <w:iCs w:val="0"/>
-          <w:caps w:val="0"/>
-          <w:smallCaps w:val="0"/>
-          <w:noProof w:val="0"/>
-          <w:color w:val="000000" w:themeColor="text1" w:themeTint="FF" w:themeShade="FF"/>
-          <w:sz w:val="22"/>
-          <w:szCs w:val="22"/>
-          <w:lang w:val="en-US"/>
-        </w:rPr>
-      </w:pPr>
-      <w:r>
-        <w:rPr>
-          <w:rFonts w:ascii="Calibri" w:hAnsi="Calibri" w:eastAsia="Calibri" w:cs="Calibri"/>
-          <w:b w:val="0"/>
-          <w:bCs w:val="0"/>
-          <w:i w:val="0"/>
-          <w:iCs w:val="0"/>
-          <w:caps w:val="0"/>
-          <w:smallCaps w:val="0"/>
-          <w:noProof w:val="0"/>
-          <w:color w:val="000000" w:themeColor="text1" w:themeTint="FF" w:themeShade="FF"/>
-          <w:sz w:val="22"/>
-          <w:szCs w:val="22"/>
-          <w:lang w:val="en-US"/>
-        </w:rPr>
-        <w:t>Sketch a rough image showing a possible user interface for one state of the program.</w:t>
+          <w:b w:val="0"/>
+          <w:bCs w:val="0"/>
+          <w:i w:val="0"/>
+          <w:iCs w:val="0"/>
+          <w:caps w:val="0"/>
+          <w:smallCaps w:val="0"/>
+          <w:noProof w:val="0"/>
+          <w:color w:val="000000" w:themeColor="text1" w:themeTint="FF" w:themeShade="FF"/>
+          <w:sz w:val="22"/>
+          <w:szCs w:val="22"/>
+          <w:lang w:val="en-US"/>
+        </w:rPr>
+      </w:pPr>
+      <w:r>
+        <w:rPr>
+          <w:rFonts w:ascii="Calibri" w:hAnsi="Calibri" w:eastAsia="Calibri" w:cs="Calibri"/>
+          <w:b w:val="0"/>
+          <w:bCs w:val="0"/>
+          <w:i w:val="0"/>
+          <w:iCs w:val="0"/>
+          <w:caps w:val="0"/>
+          <w:smallCaps w:val="0"/>
+          <w:noProof w:val="0"/>
+          <w:color w:val="000000" w:themeColor="text1" w:themeTint="FF" w:themeShade="FF"/>
+          <w:sz w:val="22"/>
+          <w:szCs w:val="22"/>
+          <w:lang w:val="en-US"/>
+        </w:rPr>
+        <w:t>Sketch</w:t>
+      </w:r>
+      <w:r>
+        <w:rPr>
+          <w:rFonts w:ascii="Calibri" w:hAnsi="Calibri" w:eastAsia="Calibri" w:cs="Calibri"/>
+          <w:b w:val="0"/>
+          <w:bCs w:val="0"/>
+          <w:i w:val="0"/>
+          <w:iCs w:val="0"/>
+          <w:caps w:val="0"/>
+          <w:smallCaps w:val="0"/>
+          <w:noProof w:val="0"/>
+          <w:color w:val="000000" w:themeColor="text1" w:themeTint="FF" w:themeShade="FF"/>
+          <w:sz w:val="22"/>
+          <w:szCs w:val="22"/>
+          <w:lang w:val="en-US"/>
+        </w:rPr>
+        <w:t xml:space="preserve"> a rough image showing a possible user interface for one state of the program.</w:t>
       </w:r>
     </w:p>
     <w:p>
@@ -1491,83 +1708,39 @@
         </w:numPr>
         <w:spacing w:after="160" w:line="259" w:lineRule="auto"/>
         <w:rPr>
-          <w:rFonts w:ascii="Calibri" w:hAnsi="Calibri" w:eastAsia="Calibri" w:cs="Calibri" w:asciiTheme="minorAscii" w:hAnsiTheme="minorAscii" w:eastAsiaTheme="minorAscii" w:cstheme="minorAscii"/>
-          <w:b w:val="0"/>
-          <w:bCs w:val="0"/>
-          <w:i w:val="0"/>
-          <w:iCs w:val="0"/>
-          <w:caps w:val="0"/>
-          <w:smallCaps w:val="0"/>
-          <w:noProof w:val="0"/>
-          <w:color w:val="000000" w:themeColor="text1" w:themeTint="FF" w:themeShade="FF"/>
-          <w:sz w:val="22"/>
-          <w:szCs w:val="22"/>
-          <w:lang w:val="en-US"/>
-        </w:rPr>
-      </w:pPr>
-      <w:r>
-        <w:rPr>
-          <w:rFonts w:ascii="Calibri" w:hAnsi="Calibri" w:eastAsia="Calibri" w:cs="Calibri"/>
-          <w:b w:val="0"/>
-          <w:bCs w:val="0"/>
-          <w:i w:val="0"/>
-          <w:iCs w:val="0"/>
-          <w:caps w:val="0"/>
-          <w:smallCaps w:val="0"/>
-          <w:noProof w:val="0"/>
-          <w:color w:val="000000" w:themeColor="text1" w:themeTint="FF" w:themeShade="FF"/>
-          <w:sz w:val="22"/>
-          <w:szCs w:val="22"/>
-          <w:lang w:val="en-US"/>
-        </w:rPr>
-        <w:t>Break each requirement down into a list of tasks that must be completed to meet it. Estimate how many hours each might take to complete. The suggested method is for everyone to privately note their own estimate, then compare and take the median. If there is significant variation in estimates, discuss reasoning.</w:t>
-      </w:r>
-    </w:p>
-    <w:p>
-      <w:pPr>
-        <w:pStyle w:val="ListParagraph"/>
-        <w:numPr>
-          <w:ilvl w:val="0"/>
-          <w:numId w:val="8"/>
-        </w:numPr>
+          <w:b w:val="0"/>
+          <w:bCs w:val="0"/>
+          <w:i w:val="0"/>
+          <w:iCs w:val="0"/>
+          <w:noProof w:val="0"/>
+          <w:color w:val="000000" w:themeColor="text1" w:themeTint="FF" w:themeShade="FF"/>
+          <w:sz w:val="22"/>
+          <w:szCs w:val="22"/>
+          <w:lang w:val="en-US"/>
+        </w:rPr>
+      </w:pPr>
+      <w:r>
+        <w:rPr>
+          <w:rFonts w:ascii="Calibri" w:hAnsi="Calibri" w:eastAsia="Calibri" w:cs="Calibri"/>
+          <w:b w:val="0"/>
+          <w:bCs w:val="0"/>
+          <w:i w:val="0"/>
+          <w:iCs w:val="0"/>
+          <w:caps w:val="0"/>
+          <w:smallCaps w:val="0"/>
+          <w:noProof w:val="0"/>
+          <w:color w:val="000000" w:themeColor="text1" w:themeTint="FF" w:themeShade="FF"/>
+          <w:sz w:val="22"/>
+          <w:szCs w:val="22"/>
+          <w:lang w:val="en-US"/>
+        </w:rPr>
+        <w:t>Compile artifacts into a pdf and have someone submit to Brightspace. Include the ordering of all requirements with explanation, list of tasks and estimates for top two, sequence model, class model, and sketch.</w:t>
+      </w:r>
+    </w:p>
+    <w:p>
+      <w:pPr>
         <w:spacing w:after="160" w:line="259" w:lineRule="auto"/>
         <w:rPr>
-          <w:rFonts w:ascii="Calibri" w:hAnsi="Calibri" w:eastAsia="Calibri" w:cs="Calibri" w:asciiTheme="minorAscii" w:hAnsiTheme="minorAscii" w:eastAsiaTheme="minorAscii" w:cstheme="minorAscii"/>
-          <w:b w:val="0"/>
-          <w:bCs w:val="0"/>
-          <w:i w:val="0"/>
-          <w:iCs w:val="0"/>
-          <w:caps w:val="0"/>
-          <w:smallCaps w:val="0"/>
-          <w:noProof w:val="0"/>
-          <w:color w:val="000000" w:themeColor="text1" w:themeTint="FF" w:themeShade="FF"/>
-          <w:sz w:val="22"/>
-          <w:szCs w:val="22"/>
-          <w:lang w:val="en-US"/>
-        </w:rPr>
-      </w:pPr>
-      <w:r>
-        <w:rPr>
-          <w:rFonts w:ascii="Calibri" w:hAnsi="Calibri" w:eastAsia="Calibri" w:cs="Calibri"/>
-          <w:b w:val="0"/>
-          <w:bCs w:val="0"/>
-          <w:i w:val="0"/>
-          <w:iCs w:val="0"/>
-          <w:caps w:val="0"/>
-          <w:smallCaps w:val="0"/>
-          <w:noProof w:val="0"/>
-          <w:color w:val="000000" w:themeColor="text1" w:themeTint="FF" w:themeShade="FF"/>
-          <w:sz w:val="22"/>
-          <w:szCs w:val="22"/>
-          <w:lang w:val="en-US"/>
-        </w:rPr>
-        <w:t>Compile artifacts (text, diagrams, images) into a pdf and have someone submit to Brightspace.</w:t>
-      </w:r>
-    </w:p>
-    <w:p>
-      <w:pPr>
-        <w:spacing w:after="160" w:line="259" w:lineRule="auto"/>
-        <w:rPr>
           <w:rFonts w:ascii="Calibri" w:hAnsi="Calibri" w:eastAsia="Calibri" w:cs="Calibri"/>
           <w:b w:val="0"/>
           <w:bCs w:val="0"/>
@@ -1630,7 +1803,7 @@
           <w:szCs w:val="22"/>
           <w:lang w:val="en-US"/>
         </w:rPr>
-        <w:t xml:space="preserve"> is recommended for creating diagrams. Students should also have access to Microsoft Visio through the University’s Office 365 subscription. Do not use a simple bitmap editor like Microsoft Paint for model diagrams, as these images are difficult to modify as requirements evolve. Diagrams do not need to use the formal UML standard but should clearly and accurately convey the relevant information. TODO: Diagram instructions/reference</w:t>
+        <w:t xml:space="preserve"> is recommended for creating diagrams. It includes templates for all relevant diagram types. Students should also have access to Microsoft Visio through the University’s Office 365 subscription. Do not use a simple bitmap editor like Microsoft Paint for model diagrams, as these images are difficult to modify as requirements evolve. Diagrams do not need to use the formal UML standard but should clearly and accurately convey the relevant information.</w:t>
       </w:r>
     </w:p>
     <w:p>
@@ -1901,7 +2074,7 @@
           <w:szCs w:val="22"/>
           <w:lang w:val="en-US"/>
         </w:rPr>
-        <w:t>05% - Object list for class model</w:t>
+        <w:t>15% - Scenario model</w:t>
       </w:r>
     </w:p>
     <w:p>
@@ -1942,7 +2115,7 @@
           <w:szCs w:val="22"/>
           <w:lang w:val="en-US"/>
         </w:rPr>
-        <w:t>10% - Class model</w:t>
+        <w:t>10% - Task definitions</w:t>
       </w:r>
     </w:p>
     <w:p>
@@ -1983,7 +2156,7 @@
           <w:szCs w:val="22"/>
           <w:lang w:val="en-US"/>
         </w:rPr>
-        <w:t>10% - Scenario model</w:t>
+        <w:t>10% - Task Estimates</w:t>
       </w:r>
     </w:p>
     <w:p>
@@ -2024,7 +2197,7 @@
           <w:szCs w:val="22"/>
           <w:lang w:val="en-US"/>
         </w:rPr>
-        <w:t>10% - Behavioral model</w:t>
+        <w:t>05% - Object list for class model</w:t>
       </w:r>
     </w:p>
     <w:p>
@@ -2065,7 +2238,7 @@
           <w:szCs w:val="22"/>
           <w:lang w:val="en-US"/>
         </w:rPr>
-        <w:t>10% - Reasonable, appropriate UI sketch</w:t>
+        <w:t>15% - Class model</w:t>
       </w:r>
     </w:p>
     <w:p>
@@ -2106,7 +2279,7 @@
           <w:szCs w:val="22"/>
           <w:lang w:val="en-US"/>
         </w:rPr>
-        <w:t>10% - Task definitions</w:t>
+        <w:t>10% - Reasonable, appropriate UI sketch</w:t>
       </w:r>
     </w:p>
     <w:p>
@@ -2147,7 +2320,7 @@
           <w:szCs w:val="22"/>
           <w:lang w:val="en-US"/>
         </w:rPr>
-        <w:t>10% - Task Estimates</w:t>
+        <w:t>05% - Directions followed</w:t>
       </w:r>
     </w:p>
     <w:p>
@@ -2159,36 +2332,35 @@
         </w:numPr>
         <w:spacing w:after="160" w:line="259" w:lineRule="auto"/>
         <w:rPr>
-          <w:rFonts w:ascii="Calibri" w:hAnsi="Calibri" w:eastAsia="Calibri" w:cs="Calibri" w:asciiTheme="minorAscii" w:hAnsiTheme="minorAscii" w:eastAsiaTheme="minorAscii" w:cstheme="minorAscii"/>
-          <w:b w:val="0"/>
-          <w:bCs w:val="0"/>
-          <w:i w:val="0"/>
-          <w:iCs w:val="0"/>
-          <w:caps w:val="0"/>
-          <w:smallCaps w:val="0"/>
-          <w:noProof w:val="0"/>
-          <w:color w:val="000000" w:themeColor="text1" w:themeTint="FF" w:themeShade="FF"/>
-          <w:sz w:val="22"/>
-          <w:szCs w:val="22"/>
-          <w:lang w:val="en-US"/>
-        </w:rPr>
-      </w:pPr>
-      <w:r>
-        <w:rPr>
-          <w:rFonts w:ascii="Calibri" w:hAnsi="Calibri" w:eastAsia="Calibri" w:cs="Calibri"/>
-          <w:b w:val="0"/>
-          <w:bCs w:val="0"/>
-          <w:i w:val="0"/>
-          <w:iCs w:val="0"/>
-          <w:caps w:val="0"/>
-          <w:smallCaps w:val="0"/>
-          <w:noProof w:val="0"/>
-          <w:color w:val="000000" w:themeColor="text1" w:themeTint="FF" w:themeShade="FF"/>
-          <w:sz w:val="22"/>
-          <w:szCs w:val="22"/>
-          <w:lang w:val="en-US"/>
-        </w:rPr>
-        <w:t>05% - Directions followed</w:t>
+          <w:b w:val="0"/>
+          <w:bCs w:val="0"/>
+          <w:i w:val="0"/>
+          <w:iCs w:val="0"/>
+          <w:caps w:val="0"/>
+          <w:smallCaps w:val="0"/>
+          <w:noProof w:val="0"/>
+          <w:color w:val="000000" w:themeColor="text1" w:themeTint="FF" w:themeShade="FF"/>
+          <w:sz w:val="22"/>
+          <w:szCs w:val="22"/>
+          <w:lang w:val="en-US"/>
+        </w:rPr>
+      </w:pPr>
+      <w:r>
+        <w:rPr>
+          <w:rFonts w:ascii="Calibri" w:hAnsi="Calibri" w:eastAsia="Calibri" w:cs="Calibri"/>
+          <w:b w:val="0"/>
+          <w:bCs w:val="0"/>
+          <w:i w:val="0"/>
+          <w:iCs w:val="0"/>
+          <w:caps w:val="0"/>
+          <w:smallCaps w:val="0"/>
+          <w:noProof w:val="0"/>
+          <w:color w:val="000000" w:themeColor="text1" w:themeTint="FF" w:themeShade="FF"/>
+          <w:sz w:val="22"/>
+          <w:szCs w:val="22"/>
+          <w:lang w:val="en-US"/>
+        </w:rPr>
+        <w:t xml:space="preserve">There is no extra credit opportunity on this assignment. </w:t>
       </w:r>
     </w:p>
     <w:p>
@@ -2209,23 +2381,6 @@
           <w:lang w:val="en-US"/>
         </w:rPr>
       </w:pPr>
-      <w:r>
-        <w:rPr>
-          <w:rFonts w:ascii="Calibri" w:hAnsi="Calibri" w:eastAsia="Calibri" w:cs="Calibri"/>
-          <w:b w:val="0"/>
-          <w:bCs w:val="0"/>
-          <w:i w:val="0"/>
-          <w:iCs w:val="0"/>
-          <w:caps w:val="0"/>
-          <w:smallCaps w:val="0"/>
-          <w:noProof w:val="0"/>
-          <w:color w:val="000000" w:themeColor="text1" w:themeTint="FF" w:themeShade="FF"/>
-          <w:sz w:val="22"/>
-          <w:szCs w:val="22"/>
-          <w:lang w:val="en-US"/>
-        </w:rPr>
-        <w:t xml:space="preserve">There is no extra credit opportunity on this assignment. </w:t>
-      </w:r>
       <w:r>
         <w:rPr>
           <w:rFonts w:ascii="Calibri" w:hAnsi="Calibri" w:eastAsia="Calibri" w:cs="Calibri"/>
@@ -2241,7 +2396,24 @@
           <w:szCs w:val="22"/>
           <w:lang w:val="en-US"/>
         </w:rPr>
-        <w:t xml:space="preserve">Pokemon </w:t>
+        <w:t>Pokemon</w:t>
+      </w:r>
+      <w:r>
+        <w:rPr>
+          <w:rFonts w:ascii="Calibri" w:hAnsi="Calibri" w:eastAsia="Calibri" w:cs="Calibri"/>
+          <w:b w:val="0"/>
+          <w:bCs w:val="0"/>
+          <w:i w:val="1"/>
+          <w:iCs w:val="1"/>
+          <w:caps w:val="0"/>
+          <w:smallCaps w:val="0"/>
+          <w:noProof w:val="0"/>
+          <w:color w:val="000000" w:themeColor="text1" w:themeTint="FF" w:themeShade="FF"/>
+          <w:sz w:val="22"/>
+          <w:szCs w:val="22"/>
+          <w:lang w:val="en-US"/>
+        </w:rPr>
+        <w:t xml:space="preserve"> </w:t>
       </w:r>
       <w:r>
         <w:rPr>
@@ -3813,6 +3985,16 @@
       <w:szCs w:val="32"/>
     </w:rPr>
   </w:style>
+  <w:style xmlns:w14="http://schemas.microsoft.com/office/word/2010/wordml" xmlns:mc="http://schemas.openxmlformats.org/markup-compatibility/2006" xmlns:w="http://schemas.openxmlformats.org/wordprocessingml/2006/main" w:type="character" w:styleId="Hyperlink" mc:Ignorable="w14">
+    <w:name xmlns:w="http://schemas.openxmlformats.org/wordprocessingml/2006/main" w:val="Hyperlink"/>
+    <w:basedOn xmlns:w="http://schemas.openxmlformats.org/wordprocessingml/2006/main" w:val="DefaultParagraphFont"/>
+    <w:uiPriority xmlns:w="http://schemas.openxmlformats.org/wordprocessingml/2006/main" w:val="99"/>
+    <w:unhideWhenUsed xmlns:w="http://schemas.openxmlformats.org/wordprocessingml/2006/main"/>
+    <w:rPr xmlns:w="http://schemas.openxmlformats.org/wordprocessingml/2006/main">
+      <w:color w:val="0563C1" w:themeColor="hyperlink"/>
+      <w:u w:val="single"/>
+    </w:rPr>
+  </w:style>
 </w:styles>
 </file>
 

</xml_diff>